<commit_message>
Research Writting 1 PASSED!!!
</commit_message>
<xml_diff>
--- a/DOCUMENTATION/09 - Chapter One.docx
+++ b/DOCUMENTATION/09 - Chapter One.docx
@@ -1421,6 +1421,107 @@
         <w:jc w:val="both"/>
         <w:rPr>
           <w:rFonts w:cs="Times New Roman"/>
+          <w:b/>
+          <w:sz w:val="24"/>
+          <w:szCs w:val="24"/>
+        </w:rPr>
+      </w:pPr>
+      <w:r>
+        <w:rPr>
+          <w:rFonts w:cs="Times New Roman"/>
+          <w:b/>
+          <w:sz w:val="24"/>
+          <w:szCs w:val="24"/>
+        </w:rPr>
+        <w:t xml:space="preserve">1.) </w:t>
+      </w:r>
+      <w:r>
+        <w:rPr>
+          <w:rFonts w:cs="Times New Roman"/>
+          <w:b/>
+          <w:sz w:val="24"/>
+          <w:szCs w:val="24"/>
+        </w:rPr>
+        <w:t>Sensitivity to illumination cause inaccurate or inability to recognize</w:t>
+      </w:r>
+      <w:r>
+        <w:rPr>
+          <w:rFonts w:cs="Times New Roman"/>
+          <w:b/>
+          <w:sz w:val="24"/>
+          <w:szCs w:val="24"/>
+        </w:rPr>
+        <w:t>.</w:t>
+      </w:r>
+    </w:p>
+    <w:p>
+      <w:pPr>
+        <w:spacing w:line="480" w:lineRule="auto"/>
+        <w:ind w:firstLine="720"/>
+        <w:jc w:val="both"/>
+        <w:rPr>
+          <w:rFonts w:eastAsia="Times New Roman" w:cs="Times New Roman"/>
+          <w:sz w:val="24"/>
+          <w:szCs w:val="24"/>
+        </w:rPr>
+      </w:pPr>
+      <w:r>
+        <w:rPr>
+          <w:rFonts w:eastAsia="Times New Roman" w:cs="Times New Roman"/>
+          <w:sz w:val="24"/>
+          <w:szCs w:val="24"/>
+        </w:rPr>
+        <w:t>The only input accepted by the Eigenface algorithm using PCA is a single   N by N image. The single image accepted by the system will be used for face recognition</w:t>
+      </w:r>
+      <w:r>
+        <w:rPr>
+          <w:rFonts w:eastAsia="Times New Roman" w:cs="Times New Roman"/>
+          <w:sz w:val="24"/>
+          <w:szCs w:val="24"/>
+        </w:rPr>
+        <w:t xml:space="preserve"> by converting it into a matrix</w:t>
+      </w:r>
+      <w:r>
+        <w:rPr>
+          <w:rFonts w:eastAsia="Times New Roman" w:cs="Times New Roman"/>
+          <w:sz w:val="24"/>
+          <w:szCs w:val="24"/>
+        </w:rPr>
+        <w:t>.</w:t>
+      </w:r>
+      <w:r>
+        <w:rPr>
+          <w:rFonts w:eastAsia="Times New Roman" w:cs="Times New Roman"/>
+          <w:sz w:val="24"/>
+          <w:szCs w:val="24"/>
+        </w:rPr>
+        <w:t xml:space="preserve"> </w:t>
+      </w:r>
+      <w:r>
+        <w:rPr>
+          <w:sz w:val="24"/>
+        </w:rPr>
+        <w:t>Since the eigenface representation is, in a least-squared sense, faithful to the original images, its recognition rate decreases fo</w:t>
+      </w:r>
+      <w:r>
+        <w:rPr>
+          <w:sz w:val="24"/>
+        </w:rPr>
+        <w:t>r recognition under varying</w:t>
+      </w:r>
+      <w:r>
+        <w:rPr>
+          <w:sz w:val="24"/>
+        </w:rPr>
+        <w:t xml:space="preserve"> illumination.</w:t>
+      </w:r>
+    </w:p>
+    <w:p>
+      <w:pPr>
+        <w:spacing w:line="240" w:lineRule="auto"/>
+        <w:jc w:val="both"/>
+        <w:rPr>
+          <w:rFonts w:cs="Times New Roman"/>
           <w:i/>
           <w:sz w:val="24"/>
           <w:szCs w:val="24"/>
@@ -1429,11 +1530,119 @@
       <w:r>
         <w:rPr>
           <w:rFonts w:cs="Times New Roman"/>
-          <w:b/>
-          <w:sz w:val="24"/>
-          <w:szCs w:val="24"/>
-        </w:rPr>
-        <w:t xml:space="preserve">1.) </w:t>
+          <w:i/>
+          <w:sz w:val="24"/>
+          <w:szCs w:val="24"/>
+        </w:rPr>
+        <w:t>Sample Result:</w:t>
+      </w:r>
+    </w:p>
+    <w:p>
+      <w:pPr>
+        <w:spacing w:line="480" w:lineRule="auto"/>
+        <w:jc w:val="center"/>
+        <w:rPr>
+          <w:rFonts w:cs="Times New Roman"/>
+          <w:sz w:val="24"/>
+          <w:szCs w:val="24"/>
+        </w:rPr>
+      </w:pPr>
+      <w:r>
+        <w:rPr>
+          <w:rFonts w:cs="Times New Roman"/>
+          <w:noProof/>
+          <w:sz w:val="24"/>
+          <w:szCs w:val="24"/>
+          <w:lang w:val="en-US"/>
+        </w:rPr>
+        <w:drawing>
+          <wp:inline distT="0" distB="0" distL="0" distR="0">
+            <wp:extent cx="3041280" cy="2926080"/>
+            <wp:effectExtent l="0" t="0" r="0" b="0"/>
+            <wp:docPr id="3" name="Picture 3"/>
+            <wp:cNvGraphicFramePr>
+              <a:graphicFrameLocks xmlns:a="http://schemas.openxmlformats.org/drawingml/2006/main" noChangeAspect="1"/>
+            </wp:cNvGraphicFramePr>
+            <a:graphic xmlns:a="http://schemas.openxmlformats.org/drawingml/2006/main">
+              <a:graphicData uri="http://schemas.openxmlformats.org/drawingml/2006/picture">
+                <pic:pic xmlns:pic="http://schemas.openxmlformats.org/drawingml/2006/picture">
+                  <pic:nvPicPr>
+                    <pic:cNvPr id="0" name="Picture 3"/>
+                    <pic:cNvPicPr>
+                      <a:picLocks noChangeAspect="1" noChangeArrowheads="1"/>
+                    </pic:cNvPicPr>
+                  </pic:nvPicPr>
+                  <pic:blipFill>
+                    <a:blip r:embed="rId8">
+                      <a:extLst>
+                        <a:ext uri="{28A0092B-C50C-407E-A947-70E740481C1C}">
+                          <a14:useLocalDpi xmlns:a14="http://schemas.microsoft.com/office/drawing/2010/main" val="0"/>
+                        </a:ext>
+                      </a:extLst>
+                    </a:blip>
+                    <a:srcRect/>
+                    <a:stretch>
+                      <a:fillRect/>
+                    </a:stretch>
+                  </pic:blipFill>
+                  <pic:spPr bwMode="auto">
+                    <a:xfrm>
+                      <a:off x="0" y="0"/>
+                      <a:ext cx="3041280" cy="2926080"/>
+                    </a:xfrm>
+                    <a:prstGeom prst="rect">
+                      <a:avLst/>
+                    </a:prstGeom>
+                    <a:noFill/>
+                    <a:ln>
+                      <a:noFill/>
+                    </a:ln>
+                  </pic:spPr>
+                </pic:pic>
+              </a:graphicData>
+            </a:graphic>
+          </wp:inline>
+        </w:drawing>
+      </w:r>
+    </w:p>
+    <w:p>
+      <w:pPr>
+        <w:spacing w:line="240" w:lineRule="auto"/>
+        <w:jc w:val="both"/>
+        <w:rPr>
+          <w:rFonts w:cs="Times New Roman"/>
+          <w:b/>
+          <w:sz w:val="24"/>
+          <w:szCs w:val="24"/>
+        </w:rPr>
+      </w:pPr>
+      <w:r>
+        <w:rPr>
+          <w:rFonts w:cs="Times New Roman"/>
+          <w:b/>
+          <w:sz w:val="24"/>
+          <w:szCs w:val="24"/>
+        </w:rPr>
+        <w:t xml:space="preserve">2.) Unregistered person can be recognized by the </w:t>
+      </w:r>
+      <w:r>
+        <w:rPr>
+          <w:rFonts w:cs="Times New Roman"/>
+          <w:b/>
+          <w:i/>
+          <w:sz w:val="24"/>
+          <w:szCs w:val="24"/>
+        </w:rPr>
+        <w:t>Eigenface algorithm</w:t>
+      </w:r>
+      <w:r>
+        <w:rPr>
+          <w:rFonts w:cs="Times New Roman"/>
+          <w:b/>
+          <w:sz w:val="24"/>
+          <w:szCs w:val="24"/>
+        </w:rPr>
+        <w:t>.</w:t>
       </w:r>
     </w:p>
     <w:p>
@@ -1446,45 +1655,79 @@
           <w:szCs w:val="24"/>
         </w:rPr>
       </w:pPr>
-    </w:p>
-    <w:p>
-      <w:pPr>
-        <w:spacing w:line="240" w:lineRule="auto"/>
-        <w:jc w:val="both"/>
+      <w:r>
         <w:rPr>
           <w:rFonts w:cs="Times New Roman"/>
-          <w:b/>
-          <w:sz w:val="24"/>
-          <w:szCs w:val="24"/>
-        </w:rPr>
-      </w:pPr>
+          <w:sz w:val="24"/>
+          <w:szCs w:val="24"/>
+        </w:rPr>
+        <w:tab/>
+        <w:t>The input face image is</w:t>
+      </w:r>
       <w:r>
         <w:rPr>
           <w:rFonts w:cs="Times New Roman"/>
-          <w:b/>
-          <w:sz w:val="24"/>
-          <w:szCs w:val="24"/>
-        </w:rPr>
-        <w:t xml:space="preserve">2.) Unregistered person can be recognized by the </w:t>
+          <w:sz w:val="24"/>
+          <w:szCs w:val="24"/>
+        </w:rPr>
+        <w:t xml:space="preserve"> extracted by creating the feature vectors of maximum va</w:t>
       </w:r>
       <w:r>
         <w:rPr>
           <w:rFonts w:cs="Times New Roman"/>
-          <w:b/>
-          <w:i/>
-          <w:sz w:val="24"/>
-          <w:szCs w:val="24"/>
-        </w:rPr>
-        <w:t>Eigenface algorithm</w:t>
+          <w:sz w:val="24"/>
+          <w:szCs w:val="24"/>
+        </w:rPr>
+        <w:t>ried face points and computing</w:t>
       </w:r>
       <w:r>
         <w:rPr>
           <w:rFonts w:cs="Times New Roman"/>
-          <w:b/>
-          <w:sz w:val="24"/>
-          <w:szCs w:val="24"/>
-        </w:rPr>
-        <w:t>.</w:t>
+          <w:sz w:val="24"/>
+          <w:szCs w:val="24"/>
+        </w:rPr>
+        <w:t xml:space="preserve"> Covariance column matrix using PCA. These faces are projected onto the face space that spans the significant variations in the face images stored i</w:t>
+      </w:r>
+      <w:r>
+        <w:rPr>
+          <w:rFonts w:cs="Times New Roman"/>
+          <w:sz w:val="24"/>
+          <w:szCs w:val="24"/>
+        </w:rPr>
+        <w:t>n the database</w:t>
+      </w:r>
+      <w:r>
+        <w:rPr>
+          <w:rFonts w:cs="Times New Roman"/>
+          <w:sz w:val="24"/>
+          <w:szCs w:val="24"/>
+        </w:rPr>
+        <w:t xml:space="preserve">. These feature vectors are </w:t>
+      </w:r>
+      <w:r>
+        <w:rPr>
+          <w:rFonts w:cs="Times New Roman"/>
+          <w:sz w:val="24"/>
+          <w:szCs w:val="24"/>
+        </w:rPr>
+        <w:lastRenderedPageBreak/>
+        <w:t>the eigenvectors of covariance matrix and having the face like appearance so that we call them eigenfaces</w:t>
+      </w:r>
+      <w:r>
+        <w:rPr>
+          <w:rFonts w:cs="Times New Roman"/>
+          <w:sz w:val="24"/>
+          <w:szCs w:val="24"/>
+        </w:rPr>
+        <w:t xml:space="preserve">. </w:t>
+      </w:r>
+      <w:r>
+        <w:rPr>
+          <w:rFonts w:cs="Times New Roman"/>
+          <w:sz w:val="24"/>
+          <w:szCs w:val="24"/>
+        </w:rPr>
+        <w:t xml:space="preserve">The eigenfaces where then computed and the one with the highest information of face images is the matched image. </w:t>
       </w:r>
     </w:p>
     <w:p>
@@ -1504,7 +1747,6 @@
           <w:szCs w:val="24"/>
         </w:rPr>
         <w:tab/>
-        <w:t>The input face image is</w:t>
       </w:r>
       <w:r>
         <w:rPr>
@@ -1512,7 +1754,7 @@
           <w:sz w:val="24"/>
           <w:szCs w:val="24"/>
         </w:rPr>
-        <w:t xml:space="preserve"> extracted by creating the feature vectors of maximum va</w:t>
+        <w:t>The problem to this approach occurs w</w:t>
       </w:r>
       <w:r>
         <w:rPr>
@@ -1520,7 +1762,7 @@
           <w:sz w:val="24"/>
           <w:szCs w:val="24"/>
         </w:rPr>
-        <w:t>ried face points and computing</w:t>
+        <w:t>hen</w:t>
       </w:r>
       <w:r>
         <w:rPr>
@@ -1528,7 +1770,7 @@
           <w:sz w:val="24"/>
           <w:szCs w:val="24"/>
         </w:rPr>
-        <w:t xml:space="preserve"> Covariance column matrix using PCA. These faces are projected onto the face space that spans the significant variations in the face images stored i</w:t>
+        <w:t xml:space="preserve"> someone with</w:t>
       </w:r>
       <w:r>
         <w:rPr>
@@ -1536,7 +1778,7 @@
           <w:sz w:val="24"/>
           <w:szCs w:val="24"/>
         </w:rPr>
-        <w:t>n the database</w:t>
+        <w:t xml:space="preserve"> one or m</w:t>
       </w:r>
       <w:r>
         <w:rPr>
@@ -1544,7 +1786,7 @@
           <w:sz w:val="24"/>
           <w:szCs w:val="24"/>
         </w:rPr>
-        <w:t>. These feature vectors are the eigenvectors of covariance matrix and having the face like appearance so that we call them eigenfaces</w:t>
+        <w:t xml:space="preserve">ore facial feature is likely similar to other registered images and the eigenface value of the recorded image is near to one of the eigenfaces stored in the database even if they are not the same person </w:t>
       </w:r>
       <w:r>
         <w:rPr>
@@ -1552,7 +1794,7 @@
           <w:sz w:val="24"/>
           <w:szCs w:val="24"/>
         </w:rPr>
-        <w:t xml:space="preserve">. </w:t>
+        <w:t>then it produces a result that states that the input is recognized as a registered face</w:t>
       </w:r>
       <w:r>
         <w:rPr>
@@ -1560,7 +1802,7 @@
           <w:sz w:val="24"/>
           <w:szCs w:val="24"/>
         </w:rPr>
-        <w:t xml:space="preserve">The eigenfaces where then computed and the one with the highest information of face images is the matched image. </w:t>
+        <w:t xml:space="preserve"> with the identity of the registered user.</w:t>
       </w:r>
     </w:p>
     <w:p>
@@ -1569,100 +1811,25 @@
         <w:jc w:val="both"/>
         <w:rPr>
           <w:rFonts w:cs="Times New Roman"/>
-          <w:sz w:val="24"/>
-          <w:szCs w:val="24"/>
-        </w:rPr>
-      </w:pPr>
-      <w:r>
-        <w:rPr>
-          <w:rFonts w:cs="Times New Roman"/>
-          <w:sz w:val="24"/>
-          <w:szCs w:val="24"/>
-        </w:rPr>
-        <w:tab/>
-      </w:r>
-      <w:r>
-        <w:rPr>
-          <w:rFonts w:cs="Times New Roman"/>
-          <w:sz w:val="24"/>
-          <w:szCs w:val="24"/>
-        </w:rPr>
-        <w:t>The problem to this approach occurs w</w:t>
-      </w:r>
-      <w:r>
-        <w:rPr>
-          <w:rFonts w:cs="Times New Roman"/>
-          <w:sz w:val="24"/>
-          <w:szCs w:val="24"/>
-        </w:rPr>
-        <w:t>hen</w:t>
-      </w:r>
-      <w:r>
-        <w:rPr>
-          <w:rFonts w:cs="Times New Roman"/>
-          <w:sz w:val="24"/>
-          <w:szCs w:val="24"/>
-        </w:rPr>
-        <w:t xml:space="preserve"> someone with</w:t>
-      </w:r>
-      <w:r>
-        <w:rPr>
-          <w:rFonts w:cs="Times New Roman"/>
-          <w:sz w:val="24"/>
-          <w:szCs w:val="24"/>
-        </w:rPr>
-        <w:t xml:space="preserve"> one or m</w:t>
-      </w:r>
-      <w:r>
-        <w:rPr>
-          <w:rFonts w:cs="Times New Roman"/>
-          <w:sz w:val="24"/>
-          <w:szCs w:val="24"/>
-        </w:rPr>
-        <w:t xml:space="preserve">ore facial feature is likely similar to other registered images and the eigenface value of the recorded image is near to one of the eigenfaces stored in the database even if they are not the same person </w:t>
-      </w:r>
-      <w:r>
-        <w:rPr>
-          <w:rFonts w:cs="Times New Roman"/>
-          <w:sz w:val="24"/>
-          <w:szCs w:val="24"/>
-        </w:rPr>
-        <w:t>then it produces a result that states that the input is recognized as a registered face</w:t>
-      </w:r>
-      <w:r>
-        <w:rPr>
-          <w:rFonts w:cs="Times New Roman"/>
-          <w:sz w:val="24"/>
-          <w:szCs w:val="24"/>
-        </w:rPr>
-        <w:t xml:space="preserve"> with the identity of the registered user.</w:t>
-      </w:r>
-    </w:p>
-    <w:p>
-      <w:pPr>
-        <w:spacing w:line="480" w:lineRule="auto"/>
-        <w:jc w:val="both"/>
+          <w:i/>
+          <w:sz w:val="24"/>
+          <w:szCs w:val="24"/>
+        </w:rPr>
+      </w:pPr>
+      <w:r>
         <w:rPr>
           <w:rFonts w:cs="Times New Roman"/>
           <w:i/>
           <w:sz w:val="24"/>
           <w:szCs w:val="24"/>
         </w:rPr>
-      </w:pPr>
-      <w:r>
-        <w:rPr>
-          <w:rFonts w:cs="Times New Roman"/>
-          <w:i/>
-          <w:sz w:val="24"/>
-          <w:szCs w:val="24"/>
-        </w:rPr>
         <w:t>Sample Result:</w:t>
       </w:r>
     </w:p>
     <w:p>
       <w:pPr>
         <w:spacing w:line="480" w:lineRule="auto"/>
-        <w:jc w:val="both"/>
+        <w:jc w:val="center"/>
         <w:rPr>
           <w:rFonts w:cs="Times New Roman"/>
           <w:i/>
@@ -1672,6 +1839,64 @@
           <w:lang w:val="en-US"/>
         </w:rPr>
       </w:pPr>
+      <w:r>
+        <w:rPr>
+          <w:rFonts w:cs="Times New Roman"/>
+          <w:i/>
+          <w:noProof/>
+          <w:sz w:val="24"/>
+          <w:szCs w:val="24"/>
+          <w:lang w:val="en-US"/>
+        </w:rPr>
+        <w:drawing>
+          <wp:inline distT="0" distB="0" distL="0" distR="0">
+            <wp:extent cx="3059347" cy="2926080"/>
+            <wp:effectExtent l="0" t="0" r="0" b="0"/>
+            <wp:docPr id="1" name="Picture 1"/>
+            <wp:cNvGraphicFramePr>
+              <a:graphicFrameLocks xmlns:a="http://schemas.openxmlformats.org/drawingml/2006/main" noChangeAspect="1"/>
+            </wp:cNvGraphicFramePr>
+            <a:graphic xmlns:a="http://schemas.openxmlformats.org/drawingml/2006/main">
+              <a:graphicData uri="http://schemas.openxmlformats.org/drawingml/2006/picture">
+                <pic:pic xmlns:pic="http://schemas.openxmlformats.org/drawingml/2006/picture">
+                  <pic:nvPicPr>
+                    <pic:cNvPr id="0" name="Picture 1"/>
+                    <pic:cNvPicPr>
+                      <a:picLocks noChangeAspect="1" noChangeArrowheads="1"/>
+                    </pic:cNvPicPr>
+                  </pic:nvPicPr>
+                  <pic:blipFill>
+                    <a:blip r:embed="rId9">
+                      <a:extLst>
+                        <a:ext uri="{28A0092B-C50C-407E-A947-70E740481C1C}">
+                          <a14:useLocalDpi xmlns:a14="http://schemas.microsoft.com/office/drawing/2010/main" val="0"/>
+                        </a:ext>
+                      </a:extLst>
+                    </a:blip>
+                    <a:srcRect/>
+                    <a:stretch>
+                      <a:fillRect/>
+                    </a:stretch>
+                  </pic:blipFill>
+                  <pic:spPr bwMode="auto">
+                    <a:xfrm>
+                      <a:off x="0" y="0"/>
+                      <a:ext cx="3059347" cy="2926080"/>
+                    </a:xfrm>
+                    <a:prstGeom prst="rect">
+                      <a:avLst/>
+                    </a:prstGeom>
+                    <a:noFill/>
+                    <a:ln>
+                      <a:noFill/>
+                    </a:ln>
+                  </pic:spPr>
+                </pic:pic>
+              </a:graphicData>
+            </a:graphic>
+          </wp:inline>
+        </w:drawing>
+      </w:r>
     </w:p>
     <w:p>
       <w:pPr>
@@ -1910,12 +2135,68 @@
     </w:p>
     <w:p>
       <w:pPr>
-        <w:jc w:val="both"/>
-        <w:rPr>
-          <w:sz w:val="24"/>
-          <w:szCs w:val="24"/>
-        </w:rPr>
-      </w:pPr>
+        <w:jc w:val="center"/>
+        <w:rPr>
+          <w:sz w:val="24"/>
+          <w:szCs w:val="24"/>
+        </w:rPr>
+      </w:pPr>
+      <w:r>
+        <w:rPr>
+          <w:noProof/>
+          <w:sz w:val="24"/>
+          <w:szCs w:val="24"/>
+          <w:lang w:val="en-US"/>
+        </w:rPr>
+        <w:drawing>
+          <wp:inline distT="0" distB="0" distL="0" distR="0">
+            <wp:extent cx="3041280" cy="2926080"/>
+            <wp:effectExtent l="0" t="0" r="0" b="0"/>
+            <wp:docPr id="2" name="Picture 2"/>
+            <wp:cNvGraphicFramePr>
+              <a:graphicFrameLocks xmlns:a="http://schemas.openxmlformats.org/drawingml/2006/main" noChangeAspect="1"/>
+            </wp:cNvGraphicFramePr>
+            <a:graphic xmlns:a="http://schemas.openxmlformats.org/drawingml/2006/main">
+              <a:graphicData uri="http://schemas.openxmlformats.org/drawingml/2006/picture">
+                <pic:pic xmlns:pic="http://schemas.openxmlformats.org/drawingml/2006/picture">
+                  <pic:nvPicPr>
+                    <pic:cNvPr id="0" name="Picture 2"/>
+                    <pic:cNvPicPr>
+                      <a:picLocks noChangeAspect="1" noChangeArrowheads="1"/>
+                    </pic:cNvPicPr>
+                  </pic:nvPicPr>
+                  <pic:blipFill>
+                    <a:blip r:embed="rId10">
+                      <a:extLst>
+                        <a:ext uri="{28A0092B-C50C-407E-A947-70E740481C1C}">
+                          <a14:useLocalDpi xmlns:a14="http://schemas.microsoft.com/office/drawing/2010/main" val="0"/>
+                        </a:ext>
+                      </a:extLst>
+                    </a:blip>
+                    <a:srcRect/>
+                    <a:stretch>
+                      <a:fillRect/>
+                    </a:stretch>
+                  </pic:blipFill>
+                  <pic:spPr bwMode="auto">
+                    <a:xfrm>
+                      <a:off x="0" y="0"/>
+                      <a:ext cx="3041280" cy="2926080"/>
+                    </a:xfrm>
+                    <a:prstGeom prst="rect">
+                      <a:avLst/>
+                    </a:prstGeom>
+                    <a:noFill/>
+                    <a:ln>
+                      <a:noFill/>
+                    </a:ln>
+                  </pic:spPr>
+                </pic:pic>
+              </a:graphicData>
+            </a:graphic>
+          </wp:inline>
+        </w:drawing>
+      </w:r>
     </w:p>
     <w:p>
       <w:pPr>
@@ -2004,7 +2285,7 @@
           <w:sz w:val="24"/>
           <w:lang w:val="en-US"/>
         </w:rPr>
-        <w:t>a way to develop a Face Recognition Algorithm using</w:t>
+        <w:t xml:space="preserve">a way to develop a Face Recognition Algorithm </w:t>
       </w:r>
       <w:r>
         <w:rPr>
@@ -2012,31 +2293,7 @@
           <w:sz w:val="24"/>
           <w:lang w:val="en-US"/>
         </w:rPr>
-        <w:t xml:space="preserve"> Artificial</w:t>
-      </w:r>
-      <w:r>
-        <w:rPr>
-          <w:rFonts w:ascii="Calibri" w:eastAsia="Calibri" w:hAnsi="Calibri" w:cs="Calibri"/>
-          <w:sz w:val="24"/>
-          <w:lang w:val="en-US"/>
-        </w:rPr>
-        <w:t xml:space="preserve"> Intelligent </w:t>
-      </w:r>
-      <w:r>
-        <w:rPr>
-          <w:rFonts w:ascii="Calibri" w:eastAsia="Calibri" w:hAnsi="Calibri" w:cs="Calibri"/>
-          <w:sz w:val="24"/>
-          <w:lang w:val="en-US"/>
-        </w:rPr>
-        <w:t>Methodology</w:t>
-      </w:r>
-      <w:r>
-        <w:rPr>
-          <w:rFonts w:ascii="Calibri" w:eastAsia="Calibri" w:hAnsi="Calibri" w:cs="Calibri"/>
-          <w:sz w:val="24"/>
-          <w:lang w:val="en-US"/>
-        </w:rPr>
-        <w:t xml:space="preserve"> that is capable o</w:t>
+        <w:t>that is capable o</w:t>
       </w:r>
       <w:r>
         <w:rPr>
@@ -2295,40 +2552,6 @@
           <w:szCs w:val="24"/>
         </w:rPr>
         <w:t xml:space="preserve"> Using traditional computer algorithms for face recognition is not enough to be considered near to natural face perception. But using the most advance technique in our technology today can possibly achieve a more efficient face recognition.</w:t>
-      </w:r>
-    </w:p>
-    <w:p>
-      <w:pPr>
-        <w:spacing w:after="0" w:line="480" w:lineRule="auto"/>
-        <w:ind w:firstLine="360"/>
-        <w:jc w:val="both"/>
-        <w:rPr>
-          <w:sz w:val="24"/>
-        </w:rPr>
-      </w:pPr>
-      <w:r>
-        <w:rPr>
-          <w:sz w:val="24"/>
-        </w:rPr>
-        <w:t xml:space="preserve">As Artificial Intelligence became the future of computing, further development of technologies in this area will surely be the trend for the future. </w:t>
-      </w:r>
-      <w:r>
-        <w:rPr>
-          <w:sz w:val="24"/>
-        </w:rPr>
-        <w:t>Implementation of this concept to fa</w:t>
-      </w:r>
-      <w:r>
-        <w:rPr>
-          <w:sz w:val="24"/>
-        </w:rPr>
-        <w:t>ce recognition algorithm is an effective technique</w:t>
-      </w:r>
-      <w:r>
-        <w:rPr>
-          <w:sz w:val="24"/>
-        </w:rPr>
-        <w:t xml:space="preserve"> and cost-efficient in terms to the security of biometric systems such as face recognition systems.</w:t>
       </w:r>
     </w:p>
     <w:p>
@@ -2403,186 +2626,19 @@
           <w:ilvl w:val="0"/>
           <w:numId w:val="4"/>
         </w:numPr>
-        <w:spacing w:after="0" w:line="480" w:lineRule="auto"/>
+        <w:spacing w:line="480" w:lineRule="auto"/>
         <w:jc w:val="both"/>
         <w:rPr>
           <w:sz w:val="24"/>
-        </w:rPr>
-      </w:pPr>
-      <w:r>
-        <w:rPr>
-          <w:sz w:val="24"/>
-        </w:rPr>
-        <w:t xml:space="preserve">Intelligent </w:t>
-      </w:r>
-      <w:r>
-        <w:rPr>
-          <w:sz w:val="24"/>
-        </w:rPr>
-        <w:t>face recognition system can eliminate or greatly reduce errors on identifying a person</w:t>
-      </w:r>
-      <w:r>
-        <w:rPr>
-          <w:sz w:val="24"/>
-        </w:rPr>
-        <w:t xml:space="preserve">. </w:t>
-      </w:r>
-      <w:r>
-        <w:rPr>
-          <w:sz w:val="24"/>
-        </w:rPr>
-        <w:t xml:space="preserve">Artificial Neural Network (ANN) as a machine learning concept has the ability to effectively recognize a person as time </w:t>
-      </w:r>
-      <w:r>
-        <w:rPr>
-          <w:sz w:val="24"/>
-        </w:rPr>
-        <w:lastRenderedPageBreak/>
-        <w:t>passes by. It has the capability to learn on its own with</w:t>
-      </w:r>
-      <w:r>
-        <w:rPr>
-          <w:sz w:val="24"/>
-        </w:rPr>
-        <w:t>out</w:t>
-      </w:r>
-      <w:r>
-        <w:rPr>
-          <w:sz w:val="24"/>
-        </w:rPr>
-        <w:t xml:space="preserve"> explicitly programming</w:t>
-      </w:r>
-      <w:r>
-        <w:rPr>
-          <w:sz w:val="24"/>
-        </w:rPr>
-        <w:t xml:space="preserve"> the system</w:t>
-      </w:r>
-      <w:r>
-        <w:rPr>
-          <w:sz w:val="24"/>
-        </w:rPr>
-        <w:t>.</w:t>
-      </w:r>
-    </w:p>
-    <w:p>
-      <w:pPr>
-        <w:pStyle w:val="ListParagraph"/>
-        <w:numPr>
-          <w:ilvl w:val="0"/>
-          <w:numId w:val="4"/>
-        </w:numPr>
-        <w:spacing w:after="0" w:line="480" w:lineRule="auto"/>
-        <w:jc w:val="both"/>
-        <w:rPr>
-          <w:sz w:val="24"/>
-        </w:rPr>
-      </w:pPr>
-      <w:r>
-        <w:rPr>
-          <w:sz w:val="24"/>
-        </w:rPr>
-        <w:t xml:space="preserve">Artificial intelligence can be </w:t>
-      </w:r>
-      <w:r>
-        <w:rPr>
-          <w:sz w:val="24"/>
-        </w:rPr>
-        <w:t>applied</w:t>
-      </w:r>
-      <w:r>
-        <w:rPr>
-          <w:sz w:val="24"/>
-        </w:rPr>
-        <w:t xml:space="preserve"> in c</w:t>
-      </w:r>
-      <w:r>
-        <w:rPr>
-          <w:sz w:val="24"/>
-        </w:rPr>
-        <w:t xml:space="preserve">arrying out repetitive and time </w:t>
-      </w:r>
-      <w:r>
-        <w:rPr>
-          <w:sz w:val="24"/>
-        </w:rPr>
-        <w:t>consuming tasks efficiently.</w:t>
-      </w:r>
-    </w:p>
-    <w:p>
-      <w:pPr>
-        <w:pStyle w:val="ListParagraph"/>
-        <w:numPr>
-          <w:ilvl w:val="0"/>
-          <w:numId w:val="4"/>
-        </w:numPr>
-        <w:spacing w:after="0" w:line="480" w:lineRule="auto"/>
-        <w:jc w:val="both"/>
-        <w:rPr>
-          <w:sz w:val="24"/>
-        </w:rPr>
-      </w:pPr>
-      <w:r>
-        <w:rPr>
-          <w:sz w:val="24"/>
-        </w:rPr>
-        <w:t>Implementing Artificial Neural Networks in face recognition is a great advantage when it comes to</w:t>
-      </w:r>
-      <w:r>
-        <w:rPr>
-          <w:sz w:val="24"/>
-        </w:rPr>
-        <w:t xml:space="preserve"> processing</w:t>
-      </w:r>
-      <w:r>
-        <w:rPr>
-          <w:sz w:val="24"/>
-        </w:rPr>
-        <w:t xml:space="preserve"> </w:t>
-      </w:r>
-      <w:r>
-        <w:rPr>
-          <w:sz w:val="24"/>
-        </w:rPr>
-        <w:t>numerous</w:t>
-      </w:r>
-      <w:r>
-        <w:rPr>
-          <w:sz w:val="24"/>
-        </w:rPr>
-        <w:t xml:space="preserve"> stored images.</w:t>
-      </w:r>
-    </w:p>
-    <w:p>
-      <w:pPr>
-        <w:pStyle w:val="ListParagraph"/>
-        <w:numPr>
-          <w:ilvl w:val="0"/>
-          <w:numId w:val="4"/>
-        </w:numPr>
-        <w:spacing w:after="0" w:line="480" w:lineRule="auto"/>
-        <w:jc w:val="both"/>
-        <w:rPr>
-          <w:sz w:val="24"/>
-        </w:rPr>
-      </w:pPr>
-      <w:r>
-        <w:rPr>
-          <w:sz w:val="24"/>
-        </w:rPr>
-        <w:t xml:space="preserve">The greatest advantage of </w:t>
-      </w:r>
-      <w:r>
-        <w:rPr>
-          <w:sz w:val="24"/>
-        </w:rPr>
-        <w:t xml:space="preserve">artificial intelligence is that it </w:t>
-      </w:r>
-      <w:r>
-        <w:rPr>
-          <w:sz w:val="24"/>
-        </w:rPr>
-        <w:t>can continuously perform the same task without getting bored or tired. When employed to carry out dangerous tasks, the risk to human health and safety is reduced.</w:t>
+          <w:szCs w:val="24"/>
+        </w:rPr>
+      </w:pPr>
+      <w:r>
+        <w:rPr>
+          <w:sz w:val="24"/>
+          <w:szCs w:val="24"/>
+        </w:rPr>
+        <w:t>Using technology to aid in missing person can greatly increase the chance of finding and locating them.</w:t>
       </w:r>
     </w:p>
     <w:p>
@@ -2727,25 +2783,15 @@
           <w:sz w:val="24"/>
           <w:szCs w:val="32"/>
         </w:rPr>
-        <w:t xml:space="preserve"> Face Recognition Algorithms using</w:t>
-      </w:r>
-      <w:r>
-        <w:rPr>
-          <w:rFonts w:cstheme="minorHAnsi"/>
-          <w:sz w:val="24"/>
-          <w:szCs w:val="32"/>
-        </w:rPr>
-        <w:t xml:space="preserve"> Artificial Intelligence and to advance and develop applic</w:t>
-      </w:r>
-      <w:bookmarkStart w:id="0" w:name="_GoBack"/>
-      <w:bookmarkEnd w:id="0"/>
-      <w:r>
-        <w:rPr>
-          <w:rFonts w:cstheme="minorHAnsi"/>
-          <w:sz w:val="24"/>
-          <w:szCs w:val="32"/>
-        </w:rPr>
-        <w:t>ations and syst</w:t>
+        <w:t xml:space="preserve"> Face Recognition Algorithms </w:t>
+      </w:r>
+      <w:r>
+        <w:rPr>
+          <w:rFonts w:cstheme="minorHAnsi"/>
+          <w:sz w:val="24"/>
+          <w:szCs w:val="32"/>
+        </w:rPr>
+        <w:t>and to advance and develop applications and syst</w:t>
       </w:r>
       <w:r>
         <w:rPr>
@@ -2776,16 +2822,16 @@
         <w:rPr>
           <w:rFonts w:cstheme="minorHAnsi"/>
           <w:sz w:val="24"/>
-          <w:szCs w:val="32"/>
-        </w:rPr>
-      </w:pPr>
-      <w:r>
-        <w:rPr>
-          <w:rFonts w:cstheme="minorHAnsi"/>
-          <w:sz w:val="24"/>
-          <w:szCs w:val="32"/>
-        </w:rPr>
-        <w:t xml:space="preserve">To </w:t>
+          <w:szCs w:val="28"/>
+        </w:rPr>
+      </w:pPr>
+      <w:r>
+        <w:rPr>
+          <w:rFonts w:cstheme="minorHAnsi"/>
+          <w:sz w:val="24"/>
+          <w:szCs w:val="32"/>
+        </w:rPr>
+        <w:t>To</w:t>
       </w:r>
       <w:r>
         <w:rPr>
@@ -2795,7 +2841,7 @@
           <w:sz w:val="24"/>
           <w:szCs w:val="32"/>
         </w:rPr>
-        <w:t>business owners and organizations</w:t>
+        <w:t xml:space="preserve"> g</w:t>
       </w:r>
       <w:r>
         <w:rPr>
@@ -2805,27 +2851,33 @@
           <w:sz w:val="24"/>
           <w:szCs w:val="32"/>
         </w:rPr>
-        <w:t xml:space="preserve">, </w:t>
-      </w:r>
-      <w:r>
-        <w:rPr>
-          <w:rFonts w:cstheme="minorHAnsi"/>
-          <w:sz w:val="24"/>
-          <w:szCs w:val="32"/>
-        </w:rPr>
-        <w:t>A.I. is the curr</w:t>
-      </w:r>
-      <w:r>
-        <w:rPr>
-          <w:rFonts w:cstheme="minorHAnsi"/>
-          <w:sz w:val="24"/>
-          <w:szCs w:val="32"/>
-        </w:rPr>
-        <w:t>ent trend of today’s technology and is also a powerful and innovative way to strengthen security.</w:t>
-      </w:r>
-      <w:r>
-        <w:rPr>
-          <w:rFonts w:cstheme="minorHAnsi"/>
+        <w:t>overnment,</w:t>
+      </w:r>
+      <w:r>
+        <w:rPr>
+          <w:rFonts w:cstheme="minorHAnsi"/>
+          <w:b/>
+          <w:i/>
+          <w:sz w:val="24"/>
+          <w:szCs w:val="32"/>
+        </w:rPr>
+        <w:t xml:space="preserve"> organizations</w:t>
+      </w:r>
+      <w:r>
+        <w:rPr>
+          <w:rFonts w:cstheme="minorHAnsi"/>
+          <w:b/>
+          <w:i/>
+          <w:sz w:val="24"/>
+          <w:szCs w:val="32"/>
+        </w:rPr>
+        <w:t xml:space="preserve"> and community,</w:t>
+      </w:r>
+      <w:r>
+        <w:rPr>
+          <w:rFonts w:cstheme="minorHAnsi"/>
+          <w:b/>
+          <w:i/>
           <w:sz w:val="24"/>
           <w:szCs w:val="32"/>
         </w:rPr>
@@ -2833,43 +2885,38 @@
       </w:r>
       <w:r>
         <w:rPr>
-          <w:rFonts w:cstheme="minorHAnsi"/>
-          <w:sz w:val="24"/>
-          <w:szCs w:val="32"/>
-        </w:rPr>
-        <w:t>This study can he</w:t>
-      </w:r>
-      <w:r>
-        <w:rPr>
-          <w:rFonts w:cstheme="minorHAnsi"/>
-          <w:sz w:val="24"/>
-          <w:szCs w:val="32"/>
-        </w:rPr>
-        <w:t>lp them to take their business</w:t>
-      </w:r>
-      <w:r>
-        <w:rPr>
-          <w:rFonts w:cstheme="minorHAnsi"/>
-          <w:sz w:val="24"/>
-          <w:szCs w:val="32"/>
-        </w:rPr>
-        <w:t xml:space="preserve"> to the next</w:t>
-      </w:r>
-      <w:r>
-        <w:rPr>
-          <w:rFonts w:cstheme="minorHAnsi"/>
-          <w:sz w:val="24"/>
-          <w:szCs w:val="32"/>
-        </w:rPr>
-        <w:t xml:space="preserve"> level</w:t>
-      </w:r>
-      <w:r>
-        <w:rPr>
-          <w:rFonts w:cstheme="minorHAnsi"/>
-          <w:sz w:val="24"/>
-          <w:szCs w:val="32"/>
-        </w:rPr>
-        <w:t>.</w:t>
+          <w:sz w:val="24"/>
+          <w:szCs w:val="28"/>
+        </w:rPr>
+        <w:t>i</w:t>
+      </w:r>
+      <w:r>
+        <w:rPr>
+          <w:sz w:val="24"/>
+          <w:szCs w:val="28"/>
+        </w:rPr>
+        <w:t xml:space="preserve">t is estimated that 35,000 people are reported missing each year in Philippines. This equates to one person every 15 minutes. </w:t>
+      </w:r>
+      <w:r>
+        <w:rPr>
+          <w:sz w:val="24"/>
+          <w:szCs w:val="28"/>
+        </w:rPr>
+        <w:t>Using the proposed system</w:t>
+      </w:r>
+      <w:r>
+        <w:rPr>
+          <w:sz w:val="24"/>
+          <w:szCs w:val="28"/>
+        </w:rPr>
+        <w:t xml:space="preserve"> can greatly </w:t>
+      </w:r>
+      <w:r>
+        <w:rPr>
+          <w:sz w:val="24"/>
+          <w:szCs w:val="28"/>
+        </w:rPr>
+        <w:t>help in locating each missing person.</w:t>
       </w:r>
     </w:p>
     <w:p>
@@ -2911,15 +2958,39 @@
           <w:sz w:val="24"/>
           <w:szCs w:val="32"/>
         </w:rPr>
-        <w:t>, that they will be more interested in learning Artificial Intelligence as a subject of importance, enjoyment and knowledge.</w:t>
-      </w:r>
-      <w:r>
-        <w:rPr>
-          <w:rFonts w:cstheme="minorHAnsi"/>
-          <w:sz w:val="24"/>
-          <w:szCs w:val="32"/>
-        </w:rPr>
-        <w:t xml:space="preserve"> It can also educate and encourage them to explore other ways to implement Artificial Intelligence.</w:t>
+        <w:t xml:space="preserve">, that they will be more interested </w:t>
+      </w:r>
+      <w:r>
+        <w:rPr>
+          <w:rFonts w:cstheme="minorHAnsi"/>
+          <w:sz w:val="24"/>
+          <w:szCs w:val="32"/>
+        </w:rPr>
+        <w:t xml:space="preserve">and encouraged to develop and innovate systems that would have a great social impact to our society. </w:t>
+      </w:r>
+      <w:r>
+        <w:rPr>
+          <w:rFonts w:cstheme="minorHAnsi"/>
+          <w:sz w:val="24"/>
+          <w:szCs w:val="32"/>
+        </w:rPr>
+        <w:t xml:space="preserve">It can also educate and encourage them to explore other ways to implement </w:t>
+      </w:r>
+      <w:r>
+        <w:rPr>
+          <w:rFonts w:cstheme="minorHAnsi"/>
+          <w:sz w:val="24"/>
+          <w:szCs w:val="32"/>
+        </w:rPr>
+        <w:t>today’s technology to a meaningful use</w:t>
+      </w:r>
+      <w:r>
+        <w:rPr>
+          <w:rFonts w:cstheme="minorHAnsi"/>
+          <w:sz w:val="24"/>
+          <w:szCs w:val="32"/>
+        </w:rPr>
+        <w:t>.</w:t>
       </w:r>
     </w:p>
     <w:p>
@@ -2985,7 +3056,23 @@
           <w:sz w:val="24"/>
           <w:szCs w:val="32"/>
         </w:rPr>
-        <w:t>more time in finding out the effectiveness and relevance and to what extent can A.I. help in</w:t>
+        <w:t xml:space="preserve">more time in finding out the effectiveness and relevance and to what extent can </w:t>
+      </w:r>
+      <w:r>
+        <w:rPr>
+          <w:rFonts w:cstheme="minorHAnsi"/>
+          <w:sz w:val="24"/>
+          <w:szCs w:val="32"/>
+        </w:rPr>
+        <w:t>Face Recognition</w:t>
+      </w:r>
+      <w:r>
+        <w:rPr>
+          <w:rFonts w:cstheme="minorHAnsi"/>
+          <w:sz w:val="24"/>
+          <w:szCs w:val="32"/>
+        </w:rPr>
+        <w:t xml:space="preserve"> help in</w:t>
       </w:r>
       <w:r>
         <w:rPr>
@@ -3105,14 +3192,7 @@
           <w:sz w:val="24"/>
           <w:szCs w:val="24"/>
         </w:rPr>
-        <w:t xml:space="preserve">ace Algorithm with </w:t>
-      </w:r>
-      <w:r>
-        <w:rPr>
-          <w:sz w:val="24"/>
-          <w:szCs w:val="24"/>
-        </w:rPr>
-        <w:t xml:space="preserve">Implementation of Artificial Neural Network </w:t>
+        <w:t xml:space="preserve">ace Algorithm </w:t>
       </w:r>
       <w:r>
         <w:rPr>
@@ -3443,16 +3523,7 @@
           <w:sz w:val="24"/>
           <w:szCs w:val="32"/>
         </w:rPr>
-        <w:t>Artificial Neural Networks (A.N.N.s</w:t>
-      </w:r>
-      <w:r>
-        <w:rPr>
-          <w:rFonts w:cstheme="minorHAnsi"/>
-          <w:b/>
-          <w:sz w:val="24"/>
-          <w:szCs w:val="32"/>
-        </w:rPr>
-        <w:t>)</w:t>
+        <w:t>Biometrics</w:t>
       </w:r>
       <w:r>
         <w:rPr>
@@ -3474,243 +3545,19 @@
       </w:r>
       <w:r>
         <w:rPr>
-          <w:rFonts w:cs="Arial"/>
-          <w:color w:val="252525"/>
-          <w:sz w:val="24"/>
-          <w:szCs w:val="24"/>
-          <w:shd w:val="clear" w:color="auto" w:fill="FFFFFF"/>
-        </w:rPr>
-        <w:t xml:space="preserve">A family of models inspired </w:t>
-      </w:r>
-      <w:r>
-        <w:rPr>
-          <w:rFonts w:cs="Arial"/>
-          <w:color w:val="252525"/>
-          <w:sz w:val="24"/>
-          <w:szCs w:val="24"/>
-          <w:shd w:val="clear" w:color="auto" w:fill="FFFFFF"/>
-        </w:rPr>
-        <w:t>by</w:t>
-      </w:r>
-      <w:r>
-        <w:rPr>
-          <w:rFonts w:cs="Arial"/>
-          <w:color w:val="252525"/>
-          <w:sz w:val="24"/>
-          <w:szCs w:val="24"/>
-          <w:shd w:val="clear" w:color="auto" w:fill="FFFFFF"/>
-        </w:rPr>
-        <w:t xml:space="preserve"> </w:t>
-      </w:r>
-      <w:r>
-        <w:rPr>
-          <w:rFonts w:cs="Arial"/>
-          <w:sz w:val="24"/>
-          <w:szCs w:val="24"/>
-          <w:shd w:val="clear" w:color="auto" w:fill="FFFFFF"/>
-        </w:rPr>
-        <w:t>biological neural networks</w:t>
-      </w:r>
-      <w:r>
-        <w:rPr>
-          <w:rStyle w:val="apple-converted-space"/>
-          <w:rFonts w:cs="Arial"/>
-          <w:color w:val="252525"/>
-          <w:sz w:val="24"/>
-          <w:szCs w:val="24"/>
-          <w:shd w:val="clear" w:color="auto" w:fill="FFFFFF"/>
-        </w:rPr>
-        <w:t> </w:t>
-      </w:r>
-      <w:r>
-        <w:rPr>
-          <w:rFonts w:cs="Arial"/>
-          <w:color w:val="252525"/>
-          <w:sz w:val="24"/>
-          <w:szCs w:val="24"/>
-          <w:shd w:val="clear" w:color="auto" w:fill="FFFFFF"/>
-        </w:rPr>
-        <w:t>(the</w:t>
-      </w:r>
-      <w:r>
-        <w:rPr>
-          <w:rFonts w:cs="Arial"/>
-          <w:color w:val="252525"/>
-          <w:sz w:val="24"/>
-          <w:szCs w:val="24"/>
-          <w:shd w:val="clear" w:color="auto" w:fill="FFFFFF"/>
-        </w:rPr>
-        <w:t xml:space="preserve"> </w:t>
-      </w:r>
-      <w:r>
-        <w:rPr>
-          <w:rFonts w:cs="Arial"/>
-          <w:sz w:val="24"/>
-          <w:szCs w:val="24"/>
-          <w:shd w:val="clear" w:color="auto" w:fill="FFFFFF"/>
-        </w:rPr>
-        <w:t>central nervous systems</w:t>
-      </w:r>
-      <w:r>
-        <w:rPr>
-          <w:rFonts w:cs="Arial"/>
-          <w:sz w:val="24"/>
-          <w:szCs w:val="24"/>
-          <w:shd w:val="clear" w:color="auto" w:fill="FFFFFF"/>
-        </w:rPr>
-        <w:t xml:space="preserve"> </w:t>
-      </w:r>
-      <w:r>
-        <w:rPr>
-          <w:rFonts w:cs="Arial"/>
-          <w:color w:val="252525"/>
-          <w:sz w:val="24"/>
-          <w:szCs w:val="24"/>
-          <w:shd w:val="clear" w:color="auto" w:fill="FFFFFF"/>
-        </w:rPr>
-        <w:t xml:space="preserve">of animals, in </w:t>
-      </w:r>
-      <w:r>
-        <w:rPr>
-          <w:rFonts w:cs="Arial"/>
-          <w:color w:val="252525"/>
-          <w:sz w:val="24"/>
-          <w:szCs w:val="24"/>
-          <w:shd w:val="clear" w:color="auto" w:fill="FFFFFF"/>
-        </w:rPr>
-        <w:t>particular the</w:t>
-      </w:r>
-      <w:r>
-        <w:rPr>
-          <w:rStyle w:val="apple-converted-space"/>
-          <w:rFonts w:cs="Arial"/>
-          <w:color w:val="252525"/>
-          <w:sz w:val="24"/>
-          <w:szCs w:val="24"/>
-          <w:shd w:val="clear" w:color="auto" w:fill="FFFFFF"/>
-        </w:rPr>
-        <w:t> </w:t>
-      </w:r>
-      <w:r>
-        <w:rPr>
-          <w:rFonts w:cs="Arial"/>
-          <w:sz w:val="24"/>
-          <w:szCs w:val="24"/>
-          <w:shd w:val="clear" w:color="auto" w:fill="FFFFFF"/>
-        </w:rPr>
-        <w:t>brain</w:t>
-      </w:r>
-      <w:r>
-        <w:rPr>
-          <w:rFonts w:cs="Arial"/>
-          <w:color w:val="252525"/>
-          <w:sz w:val="24"/>
-          <w:szCs w:val="24"/>
-          <w:shd w:val="clear" w:color="auto" w:fill="FFFFFF"/>
-        </w:rPr>
-        <w:t>) which are used to estimate or</w:t>
-      </w:r>
-      <w:r>
-        <w:rPr>
-          <w:rStyle w:val="apple-converted-space"/>
-          <w:rFonts w:cs="Arial"/>
-          <w:color w:val="252525"/>
-          <w:sz w:val="24"/>
-          <w:szCs w:val="24"/>
-          <w:shd w:val="clear" w:color="auto" w:fill="FFFFFF"/>
-        </w:rPr>
-        <w:t> </w:t>
-      </w:r>
-      <w:r>
-        <w:rPr>
-          <w:rFonts w:cs="Arial"/>
-          <w:sz w:val="24"/>
-          <w:szCs w:val="24"/>
-          <w:shd w:val="clear" w:color="auto" w:fill="FFFFFF"/>
-        </w:rPr>
-        <w:t>approximate</w:t>
-      </w:r>
-      <w:r>
-        <w:rPr>
-          <w:rStyle w:val="apple-converted-space"/>
-          <w:rFonts w:cs="Arial"/>
-          <w:color w:val="252525"/>
-          <w:sz w:val="24"/>
-          <w:szCs w:val="24"/>
-          <w:shd w:val="clear" w:color="auto" w:fill="FFFFFF"/>
-        </w:rPr>
-        <w:t> </w:t>
-      </w:r>
-      <w:r>
-        <w:rPr>
-          <w:rFonts w:cs="Arial"/>
-          <w:sz w:val="24"/>
-          <w:szCs w:val="24"/>
-          <w:shd w:val="clear" w:color="auto" w:fill="FFFFFF"/>
-        </w:rPr>
-        <w:t>functions</w:t>
-      </w:r>
-      <w:r>
-        <w:rPr>
-          <w:rStyle w:val="apple-converted-space"/>
-          <w:rFonts w:cs="Arial"/>
-          <w:color w:val="252525"/>
-          <w:sz w:val="24"/>
-          <w:szCs w:val="24"/>
-          <w:shd w:val="clear" w:color="auto" w:fill="FFFFFF"/>
-        </w:rPr>
-        <w:t> </w:t>
-      </w:r>
-      <w:r>
-        <w:rPr>
-          <w:rFonts w:cs="Arial"/>
-          <w:color w:val="252525"/>
-          <w:sz w:val="24"/>
-          <w:szCs w:val="24"/>
-          <w:shd w:val="clear" w:color="auto" w:fill="FFFFFF"/>
-        </w:rPr>
-        <w:t>that can depend on a large number of</w:t>
-      </w:r>
-      <w:r>
-        <w:rPr>
-          <w:rStyle w:val="apple-converted-space"/>
-          <w:rFonts w:cs="Arial"/>
-          <w:color w:val="252525"/>
-          <w:sz w:val="24"/>
-          <w:szCs w:val="24"/>
-          <w:shd w:val="clear" w:color="auto" w:fill="FFFFFF"/>
-        </w:rPr>
-        <w:t> </w:t>
-      </w:r>
-      <w:r>
-        <w:rPr>
-          <w:rFonts w:cs="Arial"/>
-          <w:sz w:val="24"/>
-          <w:szCs w:val="24"/>
-          <w:shd w:val="clear" w:color="auto" w:fill="FFFFFF"/>
-        </w:rPr>
-        <w:t>inputs</w:t>
-      </w:r>
-      <w:r>
-        <w:rPr>
-          <w:rStyle w:val="apple-converted-space"/>
-          <w:rFonts w:cs="Arial"/>
-          <w:color w:val="252525"/>
-          <w:sz w:val="24"/>
-          <w:szCs w:val="24"/>
-          <w:shd w:val="clear" w:color="auto" w:fill="FFFFFF"/>
-        </w:rPr>
-        <w:t> </w:t>
-      </w:r>
-      <w:r>
-        <w:rPr>
-          <w:rFonts w:cs="Arial"/>
-          <w:color w:val="252525"/>
-          <w:sz w:val="24"/>
-          <w:szCs w:val="24"/>
-          <w:shd w:val="clear" w:color="auto" w:fill="FFFFFF"/>
-        </w:rPr>
-        <w:t>and are generally unknown.</w:t>
+          <w:rFonts w:cstheme="minorHAnsi"/>
+          <w:sz w:val="24"/>
+          <w:szCs w:val="32"/>
+        </w:rPr>
+        <w:t>T</w:t>
+      </w:r>
+      <w:r>
+        <w:rPr>
+          <w:rFonts w:cstheme="minorHAnsi"/>
+          <w:sz w:val="24"/>
+          <w:szCs w:val="32"/>
+        </w:rPr>
+        <w:t>he measurement and analysis of unique physical characteristics especially as a means of verifying personal identity.</w:t>
       </w:r>
     </w:p>
     <w:p>
@@ -3730,7 +3577,7 @@
           <w:sz w:val="24"/>
           <w:szCs w:val="32"/>
         </w:rPr>
-        <w:t>Back Propagation</w:t>
+        <w:t>Eigenface Algorithm</w:t>
       </w:r>
       <w:r>
         <w:rPr>
@@ -3756,7 +3603,65 @@
           <w:sz w:val="24"/>
           <w:szCs w:val="32"/>
         </w:rPr>
-        <w:t>Algorithm used for training.</w:t>
+        <w:t xml:space="preserve">A face recognition algorithm that </w:t>
+      </w:r>
+      <w:r>
+        <w:rPr>
+          <w:sz w:val="24"/>
+          <w:szCs w:val="24"/>
+        </w:rPr>
+        <w:t>get</w:t>
+      </w:r>
+      <w:r>
+        <w:rPr>
+          <w:sz w:val="24"/>
+          <w:szCs w:val="24"/>
+        </w:rPr>
+        <w:t>s</w:t>
+      </w:r>
+      <w:r>
+        <w:rPr>
+          <w:sz w:val="24"/>
+          <w:szCs w:val="24"/>
+        </w:rPr>
+        <w:t xml:space="preserve"> the</w:t>
+      </w:r>
+      <w:r>
+        <w:rPr>
+          <w:sz w:val="24"/>
+          <w:szCs w:val="24"/>
+        </w:rPr>
+        <w:t xml:space="preserve"> fa</w:t>
+      </w:r>
+      <w:bookmarkStart w:id="0" w:name="_GoBack"/>
+      <w:bookmarkEnd w:id="0"/>
+      <w:r>
+        <w:rPr>
+          <w:sz w:val="24"/>
+          <w:szCs w:val="24"/>
+        </w:rPr>
+        <w:t>cial</w:t>
+      </w:r>
+      <w:r>
+        <w:rPr>
+          <w:sz w:val="24"/>
+          <w:szCs w:val="24"/>
+        </w:rPr>
+        <w:t xml:space="preserve"> features in mathematical sense as an alternative</w:t>
+      </w:r>
+      <w:r>
+        <w:rPr>
+          <w:sz w:val="24"/>
+          <w:szCs w:val="24"/>
+        </w:rPr>
+        <w:t xml:space="preserve"> to physical face feature by using </w:t>
+      </w:r>
+      <w:r>
+        <w:rPr>
+          <w:sz w:val="24"/>
+          <w:szCs w:val="24"/>
+        </w:rPr>
+        <w:t>mathematical transform for recognition.</w:t>
       </w:r>
     </w:p>
     <w:p>
@@ -3765,18 +3670,19 @@
         <w:jc w:val="both"/>
         <w:rPr>
           <w:rFonts w:cstheme="minorHAnsi"/>
-          <w:sz w:val="24"/>
-          <w:szCs w:val="32"/>
-        </w:rPr>
-      </w:pPr>
-      <w:r>
-        <w:rPr>
-          <w:rFonts w:cstheme="minorHAnsi"/>
-          <w:b/>
-          <w:sz w:val="24"/>
-          <w:szCs w:val="32"/>
-        </w:rPr>
-        <w:t>Biometrics</w:t>
+          <w:b/>
+          <w:sz w:val="24"/>
+          <w:szCs w:val="32"/>
+        </w:rPr>
+      </w:pPr>
+      <w:r>
+        <w:rPr>
+          <w:rFonts w:cstheme="minorHAnsi"/>
+          <w:b/>
+          <w:sz w:val="24"/>
+          <w:szCs w:val="32"/>
+        </w:rPr>
+        <w:t>Eigenvalues</w:t>
       </w:r>
       <w:r>
         <w:rPr>
@@ -3802,15 +3708,7 @@
           <w:sz w:val="24"/>
           <w:szCs w:val="32"/>
         </w:rPr>
-        <w:t>T</w:t>
-      </w:r>
-      <w:r>
-        <w:rPr>
-          <w:rFonts w:cstheme="minorHAnsi"/>
-          <w:sz w:val="24"/>
-          <w:szCs w:val="32"/>
-        </w:rPr>
-        <w:t>he measurement and analysis of unique physical characteristics especially as a means of verifying personal identity.</w:t>
+        <w:t>A root of the characteristic equation of a matrix.</w:t>
       </w:r>
     </w:p>
     <w:p>
@@ -3830,7 +3728,7 @@
           <w:sz w:val="24"/>
           <w:szCs w:val="32"/>
         </w:rPr>
-        <w:t>Eigenface Algorithm</w:t>
+        <w:t>Eigenvectors</w:t>
       </w:r>
       <w:r>
         <w:rPr>
@@ -3856,56 +3754,7 @@
           <w:sz w:val="24"/>
           <w:szCs w:val="32"/>
         </w:rPr>
-        <w:t xml:space="preserve">A face recognition algorithm that </w:t>
-      </w:r>
-      <w:r>
-        <w:rPr>
-          <w:sz w:val="24"/>
-          <w:szCs w:val="24"/>
-        </w:rPr>
-        <w:t>get</w:t>
-      </w:r>
-      <w:r>
-        <w:rPr>
-          <w:sz w:val="24"/>
-          <w:szCs w:val="24"/>
-        </w:rPr>
-        <w:t>s</w:t>
-      </w:r>
-      <w:r>
-        <w:rPr>
-          <w:sz w:val="24"/>
-          <w:szCs w:val="24"/>
-        </w:rPr>
-        <w:t xml:space="preserve"> the</w:t>
-      </w:r>
-      <w:r>
-        <w:rPr>
-          <w:sz w:val="24"/>
-          <w:szCs w:val="24"/>
-        </w:rPr>
-        <w:t xml:space="preserve"> facial</w:t>
-      </w:r>
-      <w:r>
-        <w:rPr>
-          <w:sz w:val="24"/>
-          <w:szCs w:val="24"/>
-        </w:rPr>
-        <w:t xml:space="preserve"> features in mathematical sense as an alternative</w:t>
-      </w:r>
-      <w:r>
-        <w:rPr>
-          <w:sz w:val="24"/>
-          <w:szCs w:val="24"/>
-        </w:rPr>
-        <w:t xml:space="preserve"> to physical face feature by using </w:t>
-      </w:r>
-      <w:r>
-        <w:rPr>
-          <w:sz w:val="24"/>
-          <w:szCs w:val="24"/>
-        </w:rPr>
-        <w:t>mathematical transform for recognition.</w:t>
+        <w:t>A nonzero vector that is mapped by a given linear transformation of a vector space onto a vector that is the product of a scalar multiplied by the original vector.</w:t>
       </w:r>
     </w:p>
     <w:p>
@@ -3914,19 +3763,18 @@
         <w:jc w:val="both"/>
         <w:rPr>
           <w:rFonts w:cstheme="minorHAnsi"/>
-          <w:b/>
-          <w:sz w:val="24"/>
-          <w:szCs w:val="32"/>
-        </w:rPr>
-      </w:pPr>
-      <w:r>
-        <w:rPr>
-          <w:rFonts w:cstheme="minorHAnsi"/>
-          <w:b/>
-          <w:sz w:val="24"/>
-          <w:szCs w:val="32"/>
-        </w:rPr>
-        <w:t>Eigenvalues</w:t>
+          <w:sz w:val="24"/>
+          <w:szCs w:val="32"/>
+        </w:rPr>
+      </w:pPr>
+      <w:r>
+        <w:rPr>
+          <w:rFonts w:cstheme="minorHAnsi"/>
+          <w:b/>
+          <w:sz w:val="24"/>
+          <w:szCs w:val="32"/>
+        </w:rPr>
+        <w:t>Face Recognition</w:t>
       </w:r>
       <w:r>
         <w:rPr>
@@ -3950,9 +3798,22 @@
         <w:rPr>
           <w:rFonts w:cstheme="minorHAnsi"/>
           <w:sz w:val="24"/>
-          <w:szCs w:val="32"/>
-        </w:rPr>
-        <w:t>A root of the characteristic equation of a matrix.</w:t>
+        </w:rPr>
+        <w:t>An</w:t>
+      </w:r>
+      <w:r>
+        <w:rPr>
+          <w:rFonts w:cstheme="minorHAnsi"/>
+          <w:sz w:val="24"/>
+        </w:rPr>
+        <w:t xml:space="preserve"> integral part of biometrics</w:t>
+      </w:r>
+      <w:r>
+        <w:rPr>
+          <w:rFonts w:cstheme="minorHAnsi"/>
+          <w:sz w:val="24"/>
+        </w:rPr>
+        <w:t xml:space="preserve"> wherein facial features is examined and verified to match an existing person.</w:t>
       </w:r>
     </w:p>
     <w:p>
@@ -3972,7 +3833,7 @@
           <w:sz w:val="24"/>
           <w:szCs w:val="32"/>
         </w:rPr>
-        <w:t>Eigenvectors</w:t>
+        <w:t>Principal Component Analysis (P.C.A.)</w:t>
       </w:r>
       <w:r>
         <w:rPr>
@@ -3998,7 +3859,15 @@
           <w:sz w:val="24"/>
           <w:szCs w:val="32"/>
         </w:rPr>
-        <w:t>A nonzero vector that is mapped by a given linear transformation of a vector space onto a vector that is the product of a scalar multiplied by the original vector.</w:t>
+        <w:t>A</w:t>
+      </w:r>
+      <w:r>
+        <w:rPr>
+          <w:rFonts w:cstheme="minorHAnsi"/>
+          <w:sz w:val="24"/>
+          <w:szCs w:val="32"/>
+        </w:rPr>
+        <w:t xml:space="preserve"> way of identifying patterns in data and expressing the data in such a way as to highlight their similarities and differences.</w:t>
       </w:r>
     </w:p>
     <w:p>
@@ -4018,7 +3887,7 @@
           <w:sz w:val="24"/>
           <w:szCs w:val="32"/>
         </w:rPr>
-        <w:t>EmguCV</w:t>
+        <w:t>Training</w:t>
       </w:r>
       <w:r>
         <w:rPr>
@@ -4040,24 +3909,11 @@
       </w:r>
       <w:r>
         <w:rPr>
-          <w:sz w:val="24"/>
-          <w:szCs w:val="24"/>
-        </w:rPr>
-        <w:t>A</w:t>
-      </w:r>
-      <w:r>
-        <w:rPr>
-          <w:sz w:val="24"/>
-          <w:szCs w:val="24"/>
-        </w:rPr>
-        <w:t xml:space="preserve"> cross platform .Net wrapper to the OpenCV image processing library</w:t>
-      </w:r>
-      <w:r>
-        <w:rPr>
-          <w:sz w:val="24"/>
-          <w:szCs w:val="24"/>
-        </w:rPr>
-        <w:t>.</w:t>
+          <w:rFonts w:cstheme="minorHAnsi"/>
+          <w:sz w:val="24"/>
+          <w:szCs w:val="32"/>
+        </w:rPr>
+        <w:t>The process of determining the value of weight and bias.</w:t>
       </w:r>
     </w:p>
     <w:p>
@@ -4077,8 +3933,7 @@
           <w:sz w:val="24"/>
           <w:szCs w:val="32"/>
         </w:rPr>
-        <w:lastRenderedPageBreak/>
-        <w:t>Face Recognition</w:t>
+        <w:t>Training Set</w:t>
       </w:r>
       <w:r>
         <w:rPr>
@@ -4102,202 +3957,6 @@
         <w:rPr>
           <w:rFonts w:cstheme="minorHAnsi"/>
           <w:sz w:val="24"/>
-        </w:rPr>
-        <w:t>An</w:t>
-      </w:r>
-      <w:r>
-        <w:rPr>
-          <w:rFonts w:cstheme="minorHAnsi"/>
-          <w:sz w:val="24"/>
-        </w:rPr>
-        <w:t xml:space="preserve"> integral part of biometrics</w:t>
-      </w:r>
-      <w:r>
-        <w:rPr>
-          <w:rFonts w:cstheme="minorHAnsi"/>
-          <w:sz w:val="24"/>
-        </w:rPr>
-        <w:t xml:space="preserve"> wherein facial features is examined and verified to match an existing person.</w:t>
-      </w:r>
-    </w:p>
-    <w:p>
-      <w:pPr>
-        <w:spacing w:line="480" w:lineRule="auto"/>
-        <w:jc w:val="both"/>
-        <w:rPr>
-          <w:rFonts w:cstheme="minorHAnsi"/>
-          <w:sz w:val="24"/>
-          <w:szCs w:val="32"/>
-        </w:rPr>
-      </w:pPr>
-      <w:r>
-        <w:rPr>
-          <w:rFonts w:cstheme="minorHAnsi"/>
-          <w:b/>
-          <w:sz w:val="24"/>
-          <w:szCs w:val="32"/>
-        </w:rPr>
-        <w:t>Neurons</w:t>
-      </w:r>
-      <w:r>
-        <w:rPr>
-          <w:rFonts w:cstheme="minorHAnsi"/>
-          <w:b/>
-          <w:sz w:val="32"/>
-          <w:szCs w:val="32"/>
-        </w:rPr>
-        <w:t>.</w:t>
-      </w:r>
-      <w:r>
-        <w:rPr>
-          <w:rFonts w:cstheme="minorHAnsi"/>
-          <w:sz w:val="24"/>
-          <w:szCs w:val="32"/>
-        </w:rPr>
-        <w:t xml:space="preserve"> Nodes of an ANN.</w:t>
-      </w:r>
-    </w:p>
-    <w:p>
-      <w:pPr>
-        <w:spacing w:line="480" w:lineRule="auto"/>
-        <w:jc w:val="both"/>
-        <w:rPr>
-          <w:rFonts w:cstheme="minorHAnsi"/>
-          <w:sz w:val="24"/>
-          <w:szCs w:val="32"/>
-        </w:rPr>
-      </w:pPr>
-      <w:r>
-        <w:rPr>
-          <w:rFonts w:cstheme="minorHAnsi"/>
-          <w:b/>
-          <w:sz w:val="24"/>
-          <w:szCs w:val="32"/>
-        </w:rPr>
-        <w:t>Principal Component Analysis (P.C.A.)</w:t>
-      </w:r>
-      <w:r>
-        <w:rPr>
-          <w:rFonts w:cstheme="minorHAnsi"/>
-          <w:b/>
-          <w:sz w:val="32"/>
-          <w:szCs w:val="32"/>
-        </w:rPr>
-        <w:t>.</w:t>
-      </w:r>
-      <w:r>
-        <w:rPr>
-          <w:rFonts w:cstheme="minorHAnsi"/>
-          <w:b/>
-          <w:sz w:val="32"/>
-          <w:szCs w:val="32"/>
-        </w:rPr>
-        <w:t xml:space="preserve"> </w:t>
-      </w:r>
-      <w:r>
-        <w:rPr>
-          <w:rFonts w:cstheme="minorHAnsi"/>
-          <w:sz w:val="24"/>
-          <w:szCs w:val="32"/>
-        </w:rPr>
-        <w:t>A</w:t>
-      </w:r>
-      <w:r>
-        <w:rPr>
-          <w:rFonts w:cstheme="minorHAnsi"/>
-          <w:sz w:val="24"/>
-          <w:szCs w:val="32"/>
-        </w:rPr>
-        <w:t xml:space="preserve"> way of identifying patterns in data and expressing the data in such a way as to highlight their similarities and differences.</w:t>
-      </w:r>
-    </w:p>
-    <w:p>
-      <w:pPr>
-        <w:spacing w:line="480" w:lineRule="auto"/>
-        <w:jc w:val="both"/>
-        <w:rPr>
-          <w:rFonts w:cstheme="minorHAnsi"/>
-          <w:sz w:val="24"/>
-          <w:szCs w:val="32"/>
-        </w:rPr>
-      </w:pPr>
-      <w:r>
-        <w:rPr>
-          <w:rFonts w:cstheme="minorHAnsi"/>
-          <w:b/>
-          <w:sz w:val="24"/>
-          <w:szCs w:val="32"/>
-        </w:rPr>
-        <w:t>Training</w:t>
-      </w:r>
-      <w:r>
-        <w:rPr>
-          <w:rFonts w:cstheme="minorHAnsi"/>
-          <w:b/>
-          <w:sz w:val="32"/>
-          <w:szCs w:val="32"/>
-        </w:rPr>
-        <w:t>.</w:t>
-      </w:r>
-      <w:r>
-        <w:rPr>
-          <w:rFonts w:cstheme="minorHAnsi"/>
-          <w:b/>
-          <w:sz w:val="32"/>
-          <w:szCs w:val="32"/>
-        </w:rPr>
-        <w:t xml:space="preserve"> </w:t>
-      </w:r>
-      <w:r>
-        <w:rPr>
-          <w:rFonts w:cstheme="minorHAnsi"/>
-          <w:sz w:val="24"/>
-          <w:szCs w:val="32"/>
-        </w:rPr>
-        <w:t>The process of determining the value of weight and bias.</w:t>
-      </w:r>
-    </w:p>
-    <w:p>
-      <w:pPr>
-        <w:spacing w:line="480" w:lineRule="auto"/>
-        <w:jc w:val="both"/>
-        <w:rPr>
-          <w:rFonts w:cstheme="minorHAnsi"/>
-          <w:sz w:val="24"/>
-          <w:szCs w:val="32"/>
-        </w:rPr>
-      </w:pPr>
-      <w:r>
-        <w:rPr>
-          <w:rFonts w:cstheme="minorHAnsi"/>
-          <w:b/>
-          <w:sz w:val="24"/>
-          <w:szCs w:val="32"/>
-        </w:rPr>
-        <w:t>Training Set</w:t>
-      </w:r>
-      <w:r>
-        <w:rPr>
-          <w:rFonts w:cstheme="minorHAnsi"/>
-          <w:b/>
-          <w:sz w:val="32"/>
-          <w:szCs w:val="32"/>
-        </w:rPr>
-        <w:t>.</w:t>
-      </w:r>
-      <w:r>
-        <w:rPr>
-          <w:rFonts w:cstheme="minorHAnsi"/>
-          <w:b/>
-          <w:sz w:val="32"/>
-          <w:szCs w:val="32"/>
-        </w:rPr>
-        <w:t xml:space="preserve"> </w:t>
-      </w:r>
-      <w:r>
-        <w:rPr>
-          <w:rFonts w:cstheme="minorHAnsi"/>
-          <w:sz w:val="24"/>
           <w:szCs w:val="32"/>
         </w:rPr>
         <w:t>D</w:t>
@@ -4320,8 +3979,8 @@
       </w:r>
     </w:p>
     <w:sectPr>
-      <w:headerReference w:type="default" r:id="rId8"/>
-      <w:footerReference w:type="default" r:id="rId9"/>
+      <w:headerReference w:type="default" r:id="rId11"/>
+      <w:footerReference w:type="default" r:id="rId12"/>
       <w:pgSz w:w="12240" w:h="15840" w:code="1"/>
       <w:pgMar w:top="1440" w:right="1440" w:bottom="1440" w:left="2880" w:header="706" w:footer="706" w:gutter="0"/>
       <w:cols w:space="708"/>
@@ -4407,78 +4066,97 @@
 
 <file path=word/header1.xml><?xml version="1.0" encoding="utf-8"?>
 <w:hdr xmlns:wpc="http://schemas.microsoft.com/office/word/2010/wordprocessingCanvas" xmlns:cx="http://schemas.microsoft.com/office/drawing/2014/chartex" xmlns:cx1="http://schemas.microsoft.com/office/drawing/2015/9/8/chartex" xmlns:cx2="http://schemas.microsoft.com/office/drawing/2015/10/21/chartex" xmlns:mc="http://schemas.openxmlformats.org/markup-compatibility/2006" xmlns:o="urn:schemas-microsoft-com:office:office" xmlns:r="http://schemas.openxmlformats.org/officeDocument/2006/relationships" xmlns:m="http://schemas.openxmlformats.org/officeDocument/2006/math" xmlns:v="urn:schemas-microsoft-com:vml" xmlns:wp14="http://schemas.microsoft.com/office/word/2010/wordprocessingDrawing" xmlns:wp="http://schemas.openxmlformats.org/drawingml/2006/wordprocessingDrawing" xmlns:w10="urn:schemas-microsoft-com:office:word" xmlns:w="http://schemas.openxmlformats.org/wordprocessingml/2006/main" xmlns:w14="http://schemas.microsoft.com/office/word/2010/wordml" xmlns:w15="http://schemas.microsoft.com/office/word/2012/wordml" xmlns:w16se="http://schemas.microsoft.com/office/word/2015/wordml/symex" xmlns:wpg="http://schemas.microsoft.com/office/word/2010/wordprocessingGroup" xmlns:wpi="http://schemas.microsoft.com/office/word/2010/wordprocessingInk" xmlns:wne="http://schemas.microsoft.com/office/word/2006/wordml" xmlns:wps="http://schemas.microsoft.com/office/word/2010/wordprocessingShape" mc:Ignorable="w14 w15 w16se wp14">
-  <w:sdt>
-    <w:sdtPr>
+  <w:p>
+    <w:pPr>
+      <w:tabs>
+        <w:tab w:val="center" w:pos="4513"/>
+        <w:tab w:val="right" w:pos="9026"/>
+      </w:tabs>
+      <w:suppressAutoHyphens/>
+      <w:spacing w:after="0" w:line="240" w:lineRule="auto"/>
+      <w:jc w:val="right"/>
       <w:rPr>
-        <w:color w:val="7F7F7F" w:themeColor="background1" w:themeShade="7F"/>
-        <w:spacing w:val="60"/>
+        <w:rFonts w:ascii="Calibri" w:eastAsia="Times New Roman" w:hAnsi="Calibri" w:cs="Times New Roman"/>
+        <w:color w:val="646464"/>
+        <w:kern w:val="1"/>
       </w:rPr>
-      <w:id w:val="540636128"/>
-      <w:docPartObj>
-        <w:docPartGallery w:val="Page Numbers (Top of Page)"/>
-        <w:docPartUnique/>
-      </w:docPartObj>
-    </w:sdtPr>
-    <w:sdtEndPr>
+    </w:pPr>
+    <w:r>
       <w:rPr>
+        <w:rFonts w:ascii="Calibri" w:eastAsia="Times New Roman" w:hAnsi="Calibri" w:cs="Times New Roman"/>
+        <w:kern w:val="1"/>
+      </w:rPr>
+      <w:t xml:space="preserve">Page </w:t>
+    </w:r>
+    <w:r>
+      <w:rPr>
+        <w:rFonts w:ascii="Calibri" w:eastAsia="Times New Roman" w:hAnsi="Calibri" w:cs="Times New Roman"/>
+        <w:b/>
+        <w:bCs/>
+        <w:kern w:val="1"/>
+        <w:sz w:val="24"/>
+        <w:szCs w:val="24"/>
+      </w:rPr>
+      <w:fldChar w:fldCharType="begin"/>
+    </w:r>
+    <w:r>
+      <w:rPr>
+        <w:rFonts w:ascii="Calibri" w:eastAsia="Times New Roman" w:hAnsi="Calibri" w:cs="Times New Roman"/>
+        <w:b/>
+        <w:bCs/>
+        <w:kern w:val="1"/>
+        <w:sz w:val="24"/>
+        <w:szCs w:val="24"/>
+      </w:rPr>
+      <w:instrText xml:space="preserve"> PAGE </w:instrText>
+    </w:r>
+    <w:r>
+      <w:rPr>
+        <w:rFonts w:ascii="Calibri" w:eastAsia="Times New Roman" w:hAnsi="Calibri" w:cs="Times New Roman"/>
+        <w:b/>
+        <w:bCs/>
+        <w:kern w:val="1"/>
+        <w:sz w:val="24"/>
+        <w:szCs w:val="24"/>
+      </w:rPr>
+      <w:fldChar w:fldCharType="separate"/>
+    </w:r>
+    <w:r>
+      <w:rPr>
+        <w:rFonts w:ascii="Calibri" w:eastAsia="Times New Roman" w:hAnsi="Calibri" w:cs="Times New Roman"/>
         <w:b/>
         <w:bCs/>
         <w:noProof/>
-        <w:color w:val="auto"/>
-        <w:spacing w:val="0"/>
+        <w:kern w:val="1"/>
+        <w:sz w:val="24"/>
+        <w:szCs w:val="24"/>
       </w:rPr>
-    </w:sdtEndPr>
-    <w:sdtContent>
-      <w:p>
-        <w:pPr>
-          <w:pStyle w:val="Header"/>
-          <w:pBdr>
-            <w:bottom w:val="single" w:sz="4" w:space="1" w:color="D9D9D9" w:themeColor="background1" w:themeShade="D9"/>
-          </w:pBdr>
-          <w:jc w:val="right"/>
-          <w:rPr>
-            <w:b/>
-            <w:bCs/>
-          </w:rPr>
-        </w:pPr>
-        <w:r>
-          <w:rPr>
-            <w:color w:val="7F7F7F" w:themeColor="background1" w:themeShade="7F"/>
-            <w:spacing w:val="60"/>
-          </w:rPr>
-          <w:t>Page</w:t>
-        </w:r>
-        <w:r>
-          <w:t xml:space="preserve"> | </w:t>
-        </w:r>
-        <w:r>
-          <w:fldChar w:fldCharType="begin"/>
-        </w:r>
-        <w:r>
-          <w:instrText xml:space="preserve"> PAGE   \* MERGEFORMAT </w:instrText>
-        </w:r>
-        <w:r>
-          <w:fldChar w:fldCharType="separate"/>
-        </w:r>
-        <w:r>
-          <w:rPr>
-            <w:b/>
-            <w:bCs/>
-            <w:noProof/>
-          </w:rPr>
-          <w:t>9</w:t>
-        </w:r>
-        <w:r>
-          <w:rPr>
-            <w:b/>
-            <w:bCs/>
-            <w:noProof/>
-          </w:rPr>
-          <w:fldChar w:fldCharType="end"/>
-        </w:r>
-      </w:p>
-    </w:sdtContent>
-  </w:sdt>
+      <w:t>11</w:t>
+    </w:r>
+    <w:r>
+      <w:rPr>
+        <w:rFonts w:ascii="Calibri" w:eastAsia="Times New Roman" w:hAnsi="Calibri" w:cs="Times New Roman"/>
+        <w:b/>
+        <w:bCs/>
+        <w:kern w:val="1"/>
+        <w:sz w:val="24"/>
+        <w:szCs w:val="24"/>
+      </w:rPr>
+      <w:fldChar w:fldCharType="end"/>
+    </w:r>
+    <w:r>
+      <w:rPr>
+        <w:rFonts w:ascii="Calibri" w:eastAsia="Times New Roman" w:hAnsi="Calibri" w:cs="Times New Roman"/>
+        <w:kern w:val="1"/>
+      </w:rPr>
+      <w:t xml:space="preserve"> of 30</w:t>
+    </w:r>
+  </w:p>
+  <w:p>
+    <w:pPr>
+      <w:pStyle w:val="Header"/>
+    </w:pPr>
+  </w:p>
 </w:hdr>
 </file>
 
@@ -5395,7 +5073,7 @@
     <w:lsdException w:name="Table Web 2" w:semiHidden="1" w:unhideWhenUsed="1"/>
     <w:lsdException w:name="Table Web 3" w:semiHidden="1" w:unhideWhenUsed="1"/>
     <w:lsdException w:name="Balloon Text" w:semiHidden="1" w:unhideWhenUsed="1"/>
-    <w:lsdException w:name="Table Grid" w:semiHidden="1" w:uiPriority="39" w:unhideWhenUsed="1"/>
+    <w:lsdException w:name="Table Grid" w:uiPriority="39"/>
     <w:lsdException w:name="Table Theme" w:semiHidden="1" w:unhideWhenUsed="1"/>
     <w:lsdException w:name="Placeholder Text" w:semiHidden="1"/>
     <w:lsdException w:name="No Spacing" w:uiPriority="1" w:qFormat="1"/>
@@ -6145,7 +5823,7 @@
 </file>
 
 <file path=customXml/itemProps1.xml><?xml version="1.0" encoding="utf-8"?>
-<ds:datastoreItem xmlns:ds="http://schemas.openxmlformats.org/officeDocument/2006/customXml" ds:itemID="{3024B7B6-8460-4106-BBC4-6455B1CBCCBE}">
+<ds:datastoreItem xmlns:ds="http://schemas.openxmlformats.org/officeDocument/2006/customXml" ds:itemID="{C84176BF-3DB0-4E13-AEA1-B1C22145DEF4}">
   <ds:schemaRefs>
     <ds:schemaRef ds:uri="http://schemas.openxmlformats.org/officeDocument/2006/bibliography"/>
   </ds:schemaRefs>

</xml_diff>